<commit_message>
Clase dao falta terminar
</commit_message>
<xml_diff>
--- a/Ejercicios/Ejercicios 23 - nose/20180628 - SP Lab II/20180628 SP Lab II.doc.docx
+++ b/Ejercicios/Ejercicios 23 - nose/20180628 - SP Lab II/20180628 SP Lab II.doc.docx
@@ -2726,7 +2726,17 @@
           <w:sz w:val="22"/>
           <w:szCs w:val="22"/>
         </w:rPr>
-        <w:t xml:space="preserve"> Guardar(</w:t>
+        <w:t xml:space="preserve"> Guardar</w:t>
+      </w:r>
+      <w:bookmarkStart w:id="0" w:name="_GoBack"/>
+      <w:r>
+        <w:rPr>
+          <w:rFonts w:ascii="Calibri" w:eastAsia="Calibri" w:hAnsi="Calibri" w:cs="Calibri"/>
+          <w:color w:val="000000"/>
+          <w:sz w:val="22"/>
+          <w:szCs w:val="22"/>
+        </w:rPr>
+        <w:t>(</w:t>
       </w:r>
       <w:proofErr w:type="spellStart"/>
       <w:r>
@@ -2768,6 +2778,7 @@
         </w:rPr>
         <w:t>, T objeto)</w:t>
       </w:r>
+      <w:bookmarkEnd w:id="0"/>
     </w:p>
     <w:p>
       <w:pPr>
@@ -2836,7 +2847,17 @@
           <w:sz w:val="22"/>
           <w:szCs w:val="22"/>
         </w:rPr>
-        <w:t>SerializarXML:</w:t>
+        <w:t>SerializarXML</w:t>
+      </w:r>
+      <w:proofErr w:type="spellEnd"/>
+      <w:r>
+        <w:rPr>
+          <w:rFonts w:ascii="Calibri" w:eastAsia="Calibri" w:hAnsi="Calibri" w:cs="Calibri"/>
+          <w:color w:val="000000"/>
+          <w:sz w:val="22"/>
+          <w:szCs w:val="22"/>
+        </w:rPr>
+        <w:t>:</w:t>
       </w:r>
     </w:p>
     <w:p>
@@ -2859,33 +2880,14 @@
           <w:szCs w:val="22"/>
         </w:rPr>
       </w:pPr>
-      <w:proofErr w:type="spellEnd"/>
-      <w:r>
-        <w:rPr>
-          <w:rFonts w:ascii="Calibri" w:eastAsia="Calibri" w:hAnsi="Calibri" w:cs="Calibri"/>
-          <w:color w:val="000000"/>
-          <w:sz w:val="22"/>
-          <w:szCs w:val="22"/>
-        </w:rPr>
-        <w:t xml:space="preserve">Leer retornará un elemento </w:t>
-      </w:r>
-      <w:r>
-        <w:rPr>
-          <w:rFonts w:ascii="Calibri" w:eastAsia="Calibri" w:hAnsi="Calibri" w:cs="Calibri"/>
-          <w:color w:val="000000"/>
-          <w:sz w:val="22"/>
-          <w:szCs w:val="22"/>
-        </w:rPr>
-        <w:t>del tipo T</w:t>
-      </w:r>
-      <w:r>
-        <w:rPr>
-          <w:rFonts w:ascii="Calibri" w:eastAsia="Calibri" w:hAnsi="Calibri" w:cs="Calibri"/>
-          <w:color w:val="000000"/>
-          <w:sz w:val="22"/>
-          <w:szCs w:val="22"/>
-        </w:rPr>
-        <w:t xml:space="preserve"> leído desde el archivo ubicado en </w:t>
+      <w:r>
+        <w:rPr>
+          <w:rFonts w:ascii="Calibri" w:eastAsia="Calibri" w:hAnsi="Calibri" w:cs="Calibri"/>
+          <w:color w:val="000000"/>
+          <w:sz w:val="22"/>
+          <w:szCs w:val="22"/>
+        </w:rPr>
+        <w:t xml:space="preserve">Leer retornará un elemento del tipo T leído desde el archivo ubicado en </w:t>
       </w:r>
       <w:proofErr w:type="spellStart"/>
       <w:r>
@@ -2966,25 +2968,7 @@
           <w:sz w:val="22"/>
           <w:szCs w:val="22"/>
         </w:rPr>
-        <w:t>Ante cualquier error</w:t>
-      </w:r>
-      <w:r>
-        <w:rPr>
-          <w:rFonts w:ascii="Calibri" w:eastAsia="Calibri" w:hAnsi="Calibri" w:cs="Calibri"/>
-          <w:color w:val="000000"/>
-          <w:sz w:val="22"/>
-          <w:szCs w:val="22"/>
-        </w:rPr>
-        <w:t xml:space="preserve"> en cualquiera de los dos métodos</w:t>
-      </w:r>
-      <w:r>
-        <w:rPr>
-          <w:rFonts w:ascii="Calibri" w:eastAsia="Calibri" w:hAnsi="Calibri" w:cs="Calibri"/>
-          <w:color w:val="000000"/>
-          <w:sz w:val="22"/>
-          <w:szCs w:val="22"/>
-        </w:rPr>
-        <w:t xml:space="preserve">, lanzará la excepción propia </w:t>
+        <w:t xml:space="preserve">Ante cualquier error en cualquiera de los dos métodos, lanzará la excepción propia </w:t>
       </w:r>
       <w:proofErr w:type="spellStart"/>
       <w:r>
@@ -3256,16 +3240,7 @@
           <w:sz w:val="22"/>
           <w:szCs w:val="22"/>
         </w:rPr>
-        <w:t>R</w:t>
-      </w:r>
-      <w:r>
-        <w:rPr>
-          <w:rFonts w:ascii="Calibri" w:eastAsia="Calibri" w:hAnsi="Calibri" w:cs="Calibri"/>
-          <w:color w:val="000000"/>
-          <w:sz w:val="22"/>
-          <w:szCs w:val="22"/>
-        </w:rPr>
-        <w:t xml:space="preserve">eemplazar donde dice </w:t>
+        <w:t xml:space="preserve">Reemplazar donde dice </w:t>
       </w:r>
       <w:r>
         <w:rPr>
@@ -3517,8 +3492,6 @@
         </w:rPr>
         <w:t xml:space="preserve"> tantas veces como Senadores haya. O sea, si hay 2 senadores el evento será invocado 2 veces.</w:t>
       </w:r>
-      <w:bookmarkStart w:id="0" w:name="_GoBack"/>
-      <w:bookmarkEnd w:id="0"/>
     </w:p>
     <w:p>
       <w:pPr>

</xml_diff>